<commit_message>
rechtschreibung update zur dokumentation
</commit_message>
<xml_diff>
--- a/Restaurants_Vallah_SJ/Documentation/200_Dokumentation_Teil 1_Sebastian_Joel.110.docx
+++ b/Restaurants_Vallah_SJ/Documentation/200_Dokumentation_Teil 1_Sebastian_Joel.110.docx
@@ -1012,7 +1012,7 @@
               </mc:Choice>
               <mc:Fallback>
                 <w:pict>
-                  <v:shape w14:anchorId="42AD2F6A" id="Rechteck 8" o:spid="_x0000_s1026" style="position:absolute;margin-left:0;margin-top:449.75pt;width:597.1pt;height:338.85pt;z-index:251716608;visibility:visible;mso-wrap-style:square;mso-width-percent:0;mso-height-percent:0;mso-wrap-distance-left:9pt;mso-wrap-distance-top:0;mso-wrap-distance-right:9pt;mso-wrap-distance-bottom:0;mso-position-horizontal:absolute;mso-position-horizontal-relative:page;mso-position-vertical:absolute;mso-position-vertical-relative:text;mso-width-percent:0;mso-height-percent:0;mso-width-relative:margin;mso-height-relative:margin;v-text-anchor:middle" coordsize="7582685,3461414" o:gfxdata="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" path="m725710,1270156l7582624,v212,1212979,-212,2248435,,3461414l,3461239,,410788r725710,859368xe" fillcolor="white [3212]" stroked="f" strokeweight="1pt">
+                  <v:shape w14:anchorId="078FBC86" id="Rechteck 8" o:spid="_x0000_s1026" style="position:absolute;margin-left:0;margin-top:449.75pt;width:597.1pt;height:338.85pt;z-index:251716608;visibility:visible;mso-wrap-style:square;mso-width-percent:0;mso-height-percent:0;mso-wrap-distance-left:9pt;mso-wrap-distance-top:0;mso-wrap-distance-right:9pt;mso-wrap-distance-bottom:0;mso-position-horizontal:absolute;mso-position-horizontal-relative:page;mso-position-vertical:absolute;mso-position-vertical-relative:text;mso-width-percent:0;mso-height-percent:0;mso-width-relative:margin;mso-height-relative:margin;v-text-anchor:middle" coordsize="7582685,3461414" o:gfxdata="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" path="m725710,1270156l7582624,v212,1212979,-212,2248435,,3461414l,3461239,,410788r725710,859368xe" fillcolor="white [3212]" stroked="f" strokeweight="1pt">
                     <v:stroke joinstyle="miter"/>
                     <v:path arrowok="t" o:connecttype="custom" o:connectlocs="725756,1579119;7583109,0;7583109,4303395;0,4303177;0,510711;725756,1579119" o:connectangles="0,0,0,0,0,0"/>
                     <w10:wrap anchorx="page"/>
@@ -4620,7 +4620,7 @@
           </mc:Choice>
           <mc:Fallback>
             <w:pict>
-              <v:rect w14:anchorId="36A4E86A" id="Rechteck 19" o:spid="_x0000_s1026" style="position:absolute;margin-left:320.3pt;margin-top:83.6pt;width:138.55pt;height:96.45pt;z-index:251723776;visibility:visible;mso-wrap-style:square;mso-wrap-distance-left:9pt;mso-wrap-distance-top:0;mso-wrap-distance-right:9pt;mso-wrap-distance-bottom:0;mso-position-horizontal:absolute;mso-position-horizontal-relative:text;mso-position-vertical:absolute;mso-position-vertical-relative:text;v-text-anchor:middle" o:gfxdata="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" fillcolor="white [3212]" strokecolor="white [3212]" strokeweight="1pt"/>
+              <v:rect w14:anchorId="0203B50A" id="Rechteck 19" o:spid="_x0000_s1026" style="position:absolute;margin-left:320.3pt;margin-top:83.6pt;width:138.55pt;height:96.45pt;z-index:251723776;visibility:visible;mso-wrap-style:square;mso-wrap-distance-left:9pt;mso-wrap-distance-top:0;mso-wrap-distance-right:9pt;mso-wrap-distance-bottom:0;mso-position-horizontal:absolute;mso-position-horizontal-relative:text;mso-position-vertical:absolute;mso-position-vertical-relative:text;v-text-anchor:middle" o:gfxdata="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" fillcolor="white [3212]" strokecolor="white [3212]" strokeweight="1pt"/>
             </w:pict>
           </mc:Fallback>
         </mc:AlternateContent>
@@ -4840,13 +4840,7 @@
         <w:t xml:space="preserve"> Seite wo man seinen Account erstellt um sich </w:t>
       </w:r>
       <w:r>
-        <w:t>da</w:t>
-      </w:r>
-      <w:r>
-        <w:t>nach anzumelden.</w:t>
-      </w:r>
-      <w:r>
-        <w:t>n</w:t>
+        <w:t>danach anzumelden.</w:t>
       </w:r>
     </w:p>
     <w:p>
@@ -4946,7 +4940,7 @@
           </mc:Choice>
           <mc:Fallback>
             <w:pict>
-              <v:shapetype w14:anchorId="22539883" id="_x0000_t32" coordsize="21600,21600" o:spt="32" o:oned="t" path="m,l21600,21600e" filled="f">
+              <v:shapetype w14:anchorId="463EE024" id="_x0000_t32" coordsize="21600,21600" o:spt="32" o:oned="t" path="m,l21600,21600e" filled="f">
                 <v:path arrowok="t" fillok="f" o:connecttype="none"/>
                 <o:lock v:ext="edit" shapetype="t"/>
               </v:shapetype>
@@ -5298,7 +5292,7 @@
             </mc:Choice>
             <mc:Fallback>
               <w:pict>
-                <v:line w14:anchorId="59CB318E" id="Gerader Verbinder 1" o:spid="_x0000_s1026" style="position:absolute;flip:x;z-index:251659264;visibility:visible;mso-wrap-style:square;mso-width-percent:0;mso-height-percent:0;mso-wrap-distance-left:9pt;mso-wrap-distance-top:0;mso-wrap-distance-right:9pt;mso-wrap-distance-bottom:0;mso-position-horizontal:absolute;mso-position-horizontal-relative:margin;mso-position-vertical:absolute;mso-position-vertical-relative:text;mso-width-percent:0;mso-height-percent:0;mso-width-relative:margin;mso-height-relative:margin" from="469.35pt,-1.85pt" to="481.8pt,-1.85pt" o:gfxdata="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" strokecolor="#565656">
+                <v:line w14:anchorId="5C746518" id="Gerader Verbinder 1" o:spid="_x0000_s1026" style="position:absolute;flip:x;z-index:251659264;visibility:visible;mso-wrap-style:square;mso-width-percent:0;mso-height-percent:0;mso-wrap-distance-left:9pt;mso-wrap-distance-top:0;mso-wrap-distance-right:9pt;mso-wrap-distance-bottom:0;mso-position-horizontal:absolute;mso-position-horizontal-relative:margin;mso-position-vertical:absolute;mso-position-vertical-relative:text;mso-width-percent:0;mso-height-percent:0;mso-width-relative:margin;mso-height-relative:margin" from="469.35pt,-1.85pt" to="481.8pt,-1.85pt" o:gfxdata="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" strokecolor="#565656">
                   <v:stroke joinstyle="miter"/>
                   <w10:wrap anchorx="margin"/>
                 </v:line>
@@ -9340,7 +9334,7 @@
 </file>
 
 <file path=customXml/itemProps1.xml><?xml version="1.0" encoding="utf-8"?>
-<ds:datastoreItem xmlns:ds="http://schemas.openxmlformats.org/officeDocument/2006/customXml" ds:itemID="{93A1A5B2-B941-4B19-96A6-BFD6DE0E32ED}">
+<ds:datastoreItem xmlns:ds="http://schemas.openxmlformats.org/officeDocument/2006/customXml" ds:itemID="{88E2D7D2-DD96-42B7-851E-2A5BF5810303}">
   <ds:schemaRefs>
     <ds:schemaRef ds:uri="http://schemas.openxmlformats.org/officeDocument/2006/bibliography"/>
   </ds:schemaRefs>

</xml_diff>